<commit_message>
Update Test cases - Robyn Lafleche.docx
</commit_message>
<xml_diff>
--- a/Test cases - Robyn Lafleche.docx
+++ b/Test cases - Robyn Lafleche.docx
@@ -1065,15 +1065,7 @@
               <w:spacing w:line="240" w:lineRule="auto"/>
             </w:pPr>
             <w:r>
-              <w:t xml:space="preserve">The message is echoed on the client </w:t>
-            </w:r>
-            <w:proofErr w:type="gramStart"/>
-            <w:r>
-              <w:t>side, but</w:t>
-            </w:r>
-            <w:proofErr w:type="gramEnd"/>
-            <w:r>
-              <w:t xml:space="preserve"> is preceded by the sender's </w:t>
+              <w:t xml:space="preserve">The message is echoed on the client side, but is preceded by the sender's </w:t>
             </w:r>
             <w:proofErr w:type="spellStart"/>
             <w:r>
@@ -1094,15 +1086,7 @@
               <w:spacing w:line="240" w:lineRule="auto"/>
             </w:pPr>
             <w:r>
-              <w:t xml:space="preserve">The server displays a message </w:t>
-            </w:r>
-            <w:proofErr w:type="gramStart"/>
-            <w:r>
-              <w:t>similar to</w:t>
-            </w:r>
-            <w:proofErr w:type="gramEnd"/>
-            <w:r>
-              <w:t xml:space="preserve"> the following:</w:t>
+              <w:t>The server displays a message similar to the following:</w:t>
             </w:r>
           </w:p>
           <w:p>
@@ -1309,15 +1293,7 @@
               <w:spacing w:line="240" w:lineRule="auto"/>
             </w:pPr>
             <w:r>
-              <w:t xml:space="preserve">All messages from the server console are echoed on the server console and to all </w:t>
-            </w:r>
-            <w:proofErr w:type="gramStart"/>
-            <w:r>
-              <w:t>clients, but</w:t>
-            </w:r>
-            <w:proofErr w:type="gramEnd"/>
-            <w:r>
-              <w:t xml:space="preserve"> are preceded by "SERVER MESSAGE&gt; ".</w:t>
+              <w:t>All messages from the server console are echoed on the server console and to all clients, but are preceded by "SERVER MESSAGE&gt; ".</w:t>
             </w:r>
           </w:p>
           <w:p>
@@ -2338,13 +2314,8 @@
             </w:r>
             <w:proofErr w:type="spellEnd"/>
             <w:r>
-              <w:t>&gt;</w:t>
-            </w:r>
-            <w:proofErr w:type="gramStart"/>
-            <w:r>
-              <w:t>" .</w:t>
-            </w:r>
-            <w:proofErr w:type="gramEnd"/>
+              <w:t>&gt;" .</w:t>
+            </w:r>
           </w:p>
           <w:p>
             <w:pPr>
@@ -2435,23 +2406,7 @@
                 <w:i/>
                 <w:iCs/>
               </w:rPr>
-              <w:t xml:space="preserve">port set </w:t>
-            </w:r>
-            <w:proofErr w:type="gramStart"/>
-            <w:r>
-              <w:rPr>
-                <w:i/>
-                <w:iCs/>
-              </w:rPr>
-              <w:t>to:</w:t>
-            </w:r>
-            <w:proofErr w:type="gramEnd"/>
-            <w:r>
-              <w:rPr>
-                <w:i/>
-                <w:iCs/>
-              </w:rPr>
-              <w:t xml:space="preserve"> 1234.</w:t>
+              <w:t>port set to: 1234.</w:t>
             </w:r>
           </w:p>
           <w:p>
@@ -2489,6 +2444,13 @@
                 <w:bCs/>
               </w:rPr>
             </w:pPr>
+            <w:r>
+              <w:rPr>
+                <w:b/>
+                <w:bCs/>
+              </w:rPr>
+              <w:t xml:space="preserve">Fail </w:t>
+            </w:r>
           </w:p>
         </w:tc>
       </w:tr>
@@ -2830,15 +2792,7 @@
               <w:spacing w:line="240" w:lineRule="auto"/>
             </w:pPr>
             <w:r>
-              <w:t xml:space="preserve">Multiple remote </w:t>
-            </w:r>
-            <w:proofErr w:type="gramStart"/>
-            <w:r>
-              <w:t>clients</w:t>
-            </w:r>
-            <w:proofErr w:type="gramEnd"/>
-            <w:r>
-              <w:t xml:space="preserve"> disconnections and reconnections</w:t>
+              <w:t>Multiple remote clients disconnections and reconnections</w:t>
             </w:r>
           </w:p>
           <w:p>

</xml_diff>